<commit_message>
Added in Event Class [in what I hope is syntatically correct Swift]
</commit_message>
<xml_diff>
--- a/perfect_day_algorithms.docx
+++ b/perfect_day_algorithms.docx
@@ -79,23 +79,405 @@
         <w:t>.</w:t>
       </w:r>
     </w:p>
-    <w:p/>
-    <w:p>
-      <w:pPr>
+    <w:p>
+      <w:pPr>
+        <w:pStyle w:val="ListParagraph"/>
+        <w:numPr>
+          <w:ilvl w:val="0"/>
+          <w:numId w:val="4"/>
+        </w:numPr>
+      </w:pPr>
+      <w:r>
+        <w:t>Should Event be a reference type or value type?</w:t>
+      </w:r>
+    </w:p>
+    <w:p>
+      <w:pPr>
+        <w:pStyle w:val="ListParagraph"/>
+        <w:numPr>
+          <w:ilvl w:val="0"/>
+          <w:numId w:val="4"/>
+        </w:numPr>
+      </w:pPr>
+      <w:r>
+        <w:t>I THINK IT SHOULD BE A CLASS, since we are going to have a “life cycle”</w:t>
+      </w:r>
+      <w:r>
+        <w:t xml:space="preserve"> and events with similar values WON’T BE CONSIDERED the same thing</w:t>
+      </w:r>
+    </w:p>
+    <w:p>
+      <w:r>
         <w:rPr>
           <w:u w:val="single"/>
         </w:rPr>
-      </w:pPr>
-      <w:r>
+        <w:t>Event Class</w:t>
+      </w:r>
+    </w:p>
+    <w:p>
+      <w:r>
+        <w:t>class Event {</w:t>
+      </w:r>
+    </w:p>
+    <w:p>
+      <w:r>
+        <w:tab/>
+        <w:t>// All time-related variables should have at most TWO INTS at all times</w:t>
+      </w:r>
+    </w:p>
+    <w:p>
+      <w:r>
+        <w:tab/>
+        <w:t xml:space="preserve">// The first </w:t>
+      </w:r>
+      <w:proofErr w:type="spellStart"/>
+      <w:r>
+        <w:t>int</w:t>
+      </w:r>
+      <w:proofErr w:type="spellEnd"/>
+      <w:r>
+        <w:t xml:space="preserve"> should refer to </w:t>
+      </w:r>
+      <w:r>
+        <w:t xml:space="preserve">the hour. The second </w:t>
+      </w:r>
+      <w:proofErr w:type="spellStart"/>
+      <w:r>
+        <w:t>int</w:t>
+      </w:r>
+      <w:proofErr w:type="spellEnd"/>
+      <w:r>
+        <w:t xml:space="preserve"> should refer to the minutes.</w:t>
+      </w:r>
+    </w:p>
+    <w:p>
+      <w:r>
+        <w:tab/>
+        <w:t xml:space="preserve">// This will be in military time. </w:t>
+      </w:r>
+      <w:r>
+        <w:t>Can easily convert non-military time input</w:t>
+      </w:r>
+      <w:r>
+        <w:t xml:space="preserve"> at user input time.</w:t>
+      </w:r>
+    </w:p>
+    <w:p>
+      <w:r>
+        <w:tab/>
+      </w:r>
+      <w:proofErr w:type="spellStart"/>
+      <w:r>
+        <w:t>var</w:t>
+      </w:r>
+      <w:proofErr w:type="spellEnd"/>
+      <w:r>
+        <w:t xml:space="preserve"> </w:t>
+      </w:r>
+      <w:proofErr w:type="spellStart"/>
+      <w:r>
+        <w:t>startT</w:t>
+      </w:r>
+      <w:r>
+        <w:t>ime</w:t>
+      </w:r>
+      <w:proofErr w:type="spellEnd"/>
+      <w:r>
+        <w:t xml:space="preserve"> = </w:t>
+      </w:r>
+      <w:r>
+        <w:t>[</w:t>
+      </w:r>
+      <w:proofErr w:type="spellStart"/>
+      <w:r>
+        <w:t>Int</w:t>
+      </w:r>
+      <w:proofErr w:type="spellEnd"/>
+      <w:proofErr w:type="gramStart"/>
+      <w:r>
+        <w:t>](</w:t>
+      </w:r>
+      <w:proofErr w:type="gramEnd"/>
+      <w:r>
+        <w:t xml:space="preserve">) </w:t>
+      </w:r>
+    </w:p>
+    <w:p>
+      <w:r>
+        <w:tab/>
+      </w:r>
+      <w:proofErr w:type="spellStart"/>
+      <w:r>
+        <w:t>var</w:t>
+      </w:r>
+      <w:proofErr w:type="spellEnd"/>
+      <w:r>
+        <w:t xml:space="preserve"> </w:t>
+      </w:r>
+      <w:proofErr w:type="spellStart"/>
+      <w:r>
+        <w:t>end</w:t>
+      </w:r>
+      <w:r>
+        <w:t>Time</w:t>
+      </w:r>
+      <w:proofErr w:type="spellEnd"/>
+      <w:r>
+        <w:t xml:space="preserve"> = [</w:t>
+      </w:r>
+      <w:proofErr w:type="spellStart"/>
+      <w:r>
+        <w:t>Int</w:t>
+      </w:r>
+      <w:proofErr w:type="spellEnd"/>
+      <w:proofErr w:type="gramStart"/>
+      <w:r>
+        <w:t>](</w:t>
+      </w:r>
+      <w:proofErr w:type="gramEnd"/>
+      <w:r>
+        <w:t>)</w:t>
+      </w:r>
+    </w:p>
+    <w:p>
+      <w:r>
+        <w:tab/>
+        <w:t xml:space="preserve">let </w:t>
+      </w:r>
+      <w:proofErr w:type="spellStart"/>
+      <w:r>
+        <w:t>eventDuration</w:t>
+      </w:r>
+      <w:proofErr w:type="spellEnd"/>
+      <w:r>
+        <w:t xml:space="preserve"> = [</w:t>
+      </w:r>
+      <w:proofErr w:type="spellStart"/>
+      <w:r>
+        <w:t>Int</w:t>
+      </w:r>
+      <w:proofErr w:type="spellEnd"/>
+      <w:proofErr w:type="gramStart"/>
+      <w:r>
+        <w:t>](</w:t>
+      </w:r>
+      <w:proofErr w:type="gramEnd"/>
+      <w:r>
+        <w:t>)</w:t>
+      </w:r>
+    </w:p>
+    <w:p>
+      <w:r>
+        <w:tab/>
+      </w:r>
+      <w:proofErr w:type="spellStart"/>
+      <w:r>
+        <w:t>var</w:t>
+      </w:r>
+      <w:proofErr w:type="spellEnd"/>
+      <w:r>
+        <w:t xml:space="preserve"> </w:t>
+      </w:r>
+      <w:proofErr w:type="spellStart"/>
+      <w:r>
+        <w:t>eventName</w:t>
+      </w:r>
+      <w:proofErr w:type="spellEnd"/>
+      <w:r>
+        <w:t xml:space="preserve"> = “”</w:t>
+      </w:r>
+    </w:p>
+    <w:p>
+      <w:r>
+        <w:tab/>
+      </w:r>
+      <w:proofErr w:type="spellStart"/>
+      <w:r>
+        <w:t>var</w:t>
+      </w:r>
+      <w:proofErr w:type="spellEnd"/>
+      <w:r>
+        <w:t xml:space="preserve"> </w:t>
+      </w:r>
+      <w:proofErr w:type="spellStart"/>
+      <w:r>
+        <w:t>eventAddress</w:t>
+      </w:r>
+      <w:proofErr w:type="spellEnd"/>
+      <w:r>
+        <w:t xml:space="preserve"> = “”</w:t>
+      </w:r>
+    </w:p>
+    <w:p>
+      <w:r>
+        <w:tab/>
+      </w:r>
+      <w:proofErr w:type="spellStart"/>
+      <w:r>
+        <w:t>var</w:t>
+      </w:r>
+      <w:proofErr w:type="spellEnd"/>
+      <w:r>
+        <w:t xml:space="preserve"> weight = 0</w:t>
+      </w:r>
+    </w:p>
+    <w:p>
+      <w:r>
+        <w:tab/>
+      </w:r>
+    </w:p>
+    <w:p>
+      <w:r>
+        <w:tab/>
+        <w:t>// We may</w:t>
+      </w:r>
+      <w:r>
+        <w:t xml:space="preserve"> or may not need some variables/particular data structures</w:t>
+      </w:r>
+    </w:p>
+    <w:p>
+      <w:pPr>
+        <w:ind w:firstLine="720"/>
+      </w:pPr>
+      <w:r>
+        <w:t xml:space="preserve">// </w:t>
+      </w:r>
+      <w:r>
+        <w:t>to contain</w:t>
+      </w:r>
+      <w:r>
+        <w:t xml:space="preserve"> the data needed for us to use Google API.</w:t>
+      </w:r>
+    </w:p>
+    <w:p>
+      <w:r>
+        <w:tab/>
+        <w:t xml:space="preserve">// I say may or may not because I haven’t read through the Google API fully. </w:t>
+      </w:r>
+    </w:p>
+    <w:p>
+      <w:r>
+        <w:tab/>
+        <w:t xml:space="preserve">// But </w:t>
+      </w:r>
+      <w:r>
+        <w:t xml:space="preserve">it seems reasonable to think so. </w:t>
+      </w:r>
+    </w:p>
+    <w:p>
+      <w:r>
+        <w:t>}</w:t>
+      </w:r>
+    </w:p>
+    <w:p>
+      <w:r>
+        <w:t xml:space="preserve">Will need a priority queue called </w:t>
+      </w:r>
+      <w:proofErr w:type="spellStart"/>
+      <w:r>
+        <w:t>orderedWeighted</w:t>
+      </w:r>
+      <w:r>
+        <w:t>Ev</w:t>
+      </w:r>
+      <w:r>
+        <w:t>ents</w:t>
+      </w:r>
+      <w:proofErr w:type="spellEnd"/>
+      <w:r>
+        <w:t>. Each will be, naturally, ordered by their weights. (Maybe at user input, each event will have the weight of 0, so it wouldn’t matter?)</w:t>
+      </w:r>
+    </w:p>
+    <w:p>
+      <w:pPr>
+        <w:pStyle w:val="ListParagraph"/>
+        <w:numPr>
+          <w:ilvl w:val="0"/>
+          <w:numId w:val="5"/>
+        </w:numPr>
+      </w:pPr>
+      <w:r>
+        <w:t xml:space="preserve">Originally thought this would </w:t>
+      </w:r>
+      <w:r>
+        <w:t>be fine as THE data structure holding all the events BUT what if you have lockable events? How much weight would you assign in order to get that event where you want to be?</w:t>
+      </w:r>
+    </w:p>
+    <w:p>
+      <w:pPr>
+        <w:pStyle w:val="ListParagraph"/>
+        <w:numPr>
+          <w:ilvl w:val="0"/>
+          <w:numId w:val="5"/>
+        </w:numPr>
+      </w:pPr>
+      <w:r>
+        <w:t xml:space="preserve">An easier way to get around this would perhaps be </w:t>
+      </w:r>
+      <w:r>
+        <w:t xml:space="preserve">to </w:t>
+      </w:r>
+      <w:r>
+        <w:t>just have a regular list/array of events</w:t>
+      </w:r>
+    </w:p>
+    <w:p>
+      <w:pPr>
+        <w:pStyle w:val="ListParagraph"/>
+        <w:numPr>
+          <w:ilvl w:val="0"/>
+          <w:numId w:val="5"/>
+        </w:numPr>
+      </w:pPr>
+      <w:r>
+        <w:t>T</w:t>
+      </w:r>
+      <w:r>
+        <w:t>he stuff in the</w:t>
+      </w:r>
+      <w:r>
+        <w:t xml:space="preserve"> priority queue</w:t>
+      </w:r>
+      <w:r>
+        <w:t xml:space="preserve"> will simply</w:t>
+      </w:r>
+      <w:r>
+        <w:t xml:space="preserve"> be popped and put into the list</w:t>
+      </w:r>
+    </w:p>
+    <w:p>
+      <w:r>
+        <w:lastRenderedPageBreak/>
+        <w:t xml:space="preserve">Have a list of events called events. This is what </w:t>
+      </w:r>
+      <w:r>
+        <w:t>any GUI function should use to display the schedule properly.</w:t>
+      </w:r>
+    </w:p>
+    <w:p>
+      <w:pPr>
         <w:rPr>
           <w:u w:val="single"/>
         </w:rPr>
+      </w:pPr>
+      <w:r>
+        <w:rPr>
+          <w:u w:val="single"/>
+        </w:rPr>
         <w:t xml:space="preserve">Making the Perfect Schedule Algorithm </w:t>
       </w:r>
     </w:p>
     <w:p>
       <w:r>
-        <w:t>Say you have A-E things, with movable events A,C,E; locked B, D</w:t>
+        <w:t xml:space="preserve">Say you have A-E things, with movable events </w:t>
+      </w:r>
+      <w:proofErr w:type="gramStart"/>
+      <w:r>
+        <w:t>A,C</w:t>
+      </w:r>
+      <w:proofErr w:type="gramEnd"/>
+      <w:r>
+        <w:t>,E; locked B, D</w:t>
       </w:r>
       <w:r>
         <w:t>.</w:t>
@@ -223,7 +605,15 @@
         <w:rPr>
           <w:color w:val="FF0000"/>
         </w:rPr>
-        <w:t>(have 2 lists</w:t>
+        <w:t>(have 2 l</w:t>
+      </w:r>
+      <w:bookmarkStart w:id="0" w:name="_GoBack"/>
+      <w:bookmarkEnd w:id="0"/>
+      <w:r>
+        <w:rPr>
+          <w:color w:val="FF0000"/>
+        </w:rPr>
+        <w:t>ists</w:t>
       </w:r>
       <w:r>
         <w:rPr>
@@ -637,7 +1027,6 @@
         </w:numPr>
       </w:pPr>
       <w:r>
-        <w:lastRenderedPageBreak/>
         <w:t>Ask if user has an ending event</w:t>
       </w:r>
       <w:r>
@@ -716,6 +1105,7 @@
         </w:numPr>
       </w:pPr>
       <w:r>
+        <w:lastRenderedPageBreak/>
         <w:t xml:space="preserve">If no next event, just add </w:t>
       </w:r>
       <w:r>
@@ -823,12 +1213,47 @@
         </w:numPr>
       </w:pPr>
       <w:r>
-        <w:t>Otherwise, passed in list_of_events</w:t>
-      </w:r>
-      <w:bookmarkStart w:id="0" w:name="_GoBack"/>
-      <w:bookmarkEnd w:id="0"/>
+        <w:t xml:space="preserve">Otherwise, passed in </w:t>
+      </w:r>
+      <w:proofErr w:type="spellStart"/>
+      <w:r>
+        <w:t>list_of_events</w:t>
+      </w:r>
+      <w:proofErr w:type="spellEnd"/>
       <w:r>
         <w:t xml:space="preserve"> = list_1’s contents = list_2 contents </w:t>
+      </w:r>
+    </w:p>
+    <w:p>
+      <w:pPr>
+        <w:pStyle w:val="ListParagraph"/>
+        <w:numPr>
+          <w:ilvl w:val="0"/>
+          <w:numId w:val="3"/>
+        </w:numPr>
+      </w:pPr>
+      <w:r>
+        <w:t>Iterate through list_1 and list_2</w:t>
+      </w:r>
+    </w:p>
+    <w:p>
+      <w:pPr>
+        <w:pStyle w:val="ListParagraph"/>
+        <w:numPr>
+          <w:ilvl w:val="1"/>
+          <w:numId w:val="3"/>
+        </w:numPr>
+      </w:pPr>
+      <w:r>
+        <w:t xml:space="preserve">If </w:t>
+      </w:r>
+      <w:proofErr w:type="gramStart"/>
+      <w:r>
+        <w:t>distance(</w:t>
+      </w:r>
+      <w:proofErr w:type="gramEnd"/>
+      <w:r>
+        <w:t xml:space="preserve">list_1_item, list_2_item), </w:t>
       </w:r>
     </w:p>
     <w:sectPr>
@@ -844,6 +1269,119 @@
 <file path=word/numbering.xml><?xml version="1.0" encoding="utf-8"?>
 <w:numbering xmlns:wpc="http://schemas.microsoft.com/office/word/2010/wordprocessingCanvas" xmlns:cx="http://schemas.microsoft.com/office/drawing/2014/chartex" xmlns:cx1="http://schemas.microsoft.com/office/drawing/2015/9/8/chartex" xmlns:cx2="http://schemas.microsoft.com/office/drawing/2015/10/21/chartex" xmlns:cx3="http://schemas.microsoft.com/office/drawing/2016/5/9/chartex" xmlns:cx4="http://schemas.microsoft.com/office/drawing/2016/5/10/chartex" xmlns:cx5="http://schemas.microsoft.com/office/drawing/2016/5/11/chartex" xmlns:cx6="http://schemas.microsoft.com/office/drawing/2016/5/12/chartex" xmlns:cx7="http://schemas.microsoft.com/office/drawing/2016/5/13/chartex" xmlns:cx8="http://schemas.microsoft.com/office/drawing/2016/5/14/chartex" xmlns:mc="http://schemas.openxmlformats.org/markup-compatibility/2006" xmlns:aink="http://schemas.microsoft.com/office/drawing/2016/ink" xmlns:am3d="http://schemas.microsoft.com/office/drawing/2017/model3d" xmlns:o="urn:schemas-microsoft-com:office:office" xmlns:r="http://schemas.openxmlformats.org/officeDocument/2006/relationships" xmlns:m="http://schemas.openxmlformats.org/officeDocument/2006/math" xmlns:v="urn:schemas-microsoft-com:vml" xmlns:wp14="http://schemas.microsoft.com/office/word/2010/wordprocessingDrawing" xmlns:wp="http://schemas.openxmlformats.org/drawingml/2006/wordprocessingDrawing" xmlns:w10="urn:schemas-microsoft-com:office:word" xmlns:w="http://schemas.openxmlformats.org/wordprocessingml/2006/main" xmlns:w14="http://schemas.microsoft.com/office/word/2010/wordml" xmlns:w15="http://schemas.microsoft.com/office/word/2012/wordml" xmlns:w16cid="http://schemas.microsoft.com/office/word/2016/wordml/cid" xmlns:w16se="http://schemas.microsoft.com/office/word/2015/wordml/symex" xmlns:wpg="http://schemas.microsoft.com/office/word/2010/wordprocessingGroup" xmlns:wpi="http://schemas.microsoft.com/office/word/2010/wordprocessingInk" xmlns:wne="http://schemas.microsoft.com/office/word/2006/wordml" xmlns:wps="http://schemas.microsoft.com/office/word/2010/wordprocessingShape" mc:Ignorable="w14 w15 w16se w16cid wp14">
   <w:abstractNum w:abstractNumId="0" w15:restartNumberingAfterBreak="0">
+    <w:nsid w:val="03CD0FD7"/>
+    <w:multiLevelType w:val="hybridMultilevel"/>
+    <w:tmpl w:val="9E640D42"/>
+    <w:lvl w:ilvl="0" w:tplc="04090001">
+      <w:start w:val="1"/>
+      <w:numFmt w:val="bullet"/>
+      <w:lvlText w:val=""/>
+      <w:lvlJc w:val="left"/>
+      <w:pPr>
+        <w:ind w:left="720" w:hanging="360"/>
+      </w:pPr>
+      <w:rPr>
+        <w:rFonts w:ascii="Symbol" w:hAnsi="Symbol" w:hint="default"/>
+      </w:rPr>
+    </w:lvl>
+    <w:lvl w:ilvl="1" w:tplc="04090003" w:tentative="1">
+      <w:start w:val="1"/>
+      <w:numFmt w:val="bullet"/>
+      <w:lvlText w:val="o"/>
+      <w:lvlJc w:val="left"/>
+      <w:pPr>
+        <w:ind w:left="1440" w:hanging="360"/>
+      </w:pPr>
+      <w:rPr>
+        <w:rFonts w:ascii="Courier New" w:hAnsi="Courier New" w:cs="Courier New" w:hint="default"/>
+      </w:rPr>
+    </w:lvl>
+    <w:lvl w:ilvl="2" w:tplc="04090005" w:tentative="1">
+      <w:start w:val="1"/>
+      <w:numFmt w:val="bullet"/>
+      <w:lvlText w:val=""/>
+      <w:lvlJc w:val="left"/>
+      <w:pPr>
+        <w:ind w:left="2160" w:hanging="360"/>
+      </w:pPr>
+      <w:rPr>
+        <w:rFonts w:ascii="Wingdings" w:hAnsi="Wingdings" w:hint="default"/>
+      </w:rPr>
+    </w:lvl>
+    <w:lvl w:ilvl="3" w:tplc="04090001" w:tentative="1">
+      <w:start w:val="1"/>
+      <w:numFmt w:val="bullet"/>
+      <w:lvlText w:val=""/>
+      <w:lvlJc w:val="left"/>
+      <w:pPr>
+        <w:ind w:left="2880" w:hanging="360"/>
+      </w:pPr>
+      <w:rPr>
+        <w:rFonts w:ascii="Symbol" w:hAnsi="Symbol" w:hint="default"/>
+      </w:rPr>
+    </w:lvl>
+    <w:lvl w:ilvl="4" w:tplc="04090003" w:tentative="1">
+      <w:start w:val="1"/>
+      <w:numFmt w:val="bullet"/>
+      <w:lvlText w:val="o"/>
+      <w:lvlJc w:val="left"/>
+      <w:pPr>
+        <w:ind w:left="3600" w:hanging="360"/>
+      </w:pPr>
+      <w:rPr>
+        <w:rFonts w:ascii="Courier New" w:hAnsi="Courier New" w:cs="Courier New" w:hint="default"/>
+      </w:rPr>
+    </w:lvl>
+    <w:lvl w:ilvl="5" w:tplc="04090005" w:tentative="1">
+      <w:start w:val="1"/>
+      <w:numFmt w:val="bullet"/>
+      <w:lvlText w:val=""/>
+      <w:lvlJc w:val="left"/>
+      <w:pPr>
+        <w:ind w:left="4320" w:hanging="360"/>
+      </w:pPr>
+      <w:rPr>
+        <w:rFonts w:ascii="Wingdings" w:hAnsi="Wingdings" w:hint="default"/>
+      </w:rPr>
+    </w:lvl>
+    <w:lvl w:ilvl="6" w:tplc="04090001" w:tentative="1">
+      <w:start w:val="1"/>
+      <w:numFmt w:val="bullet"/>
+      <w:lvlText w:val=""/>
+      <w:lvlJc w:val="left"/>
+      <w:pPr>
+        <w:ind w:left="5040" w:hanging="360"/>
+      </w:pPr>
+      <w:rPr>
+        <w:rFonts w:ascii="Symbol" w:hAnsi="Symbol" w:hint="default"/>
+      </w:rPr>
+    </w:lvl>
+    <w:lvl w:ilvl="7" w:tplc="04090003" w:tentative="1">
+      <w:start w:val="1"/>
+      <w:numFmt w:val="bullet"/>
+      <w:lvlText w:val="o"/>
+      <w:lvlJc w:val="left"/>
+      <w:pPr>
+        <w:ind w:left="5760" w:hanging="360"/>
+      </w:pPr>
+      <w:rPr>
+        <w:rFonts w:ascii="Courier New" w:hAnsi="Courier New" w:cs="Courier New" w:hint="default"/>
+      </w:rPr>
+    </w:lvl>
+    <w:lvl w:ilvl="8" w:tplc="04090005" w:tentative="1">
+      <w:start w:val="1"/>
+      <w:numFmt w:val="bullet"/>
+      <w:lvlText w:val=""/>
+      <w:lvlJc w:val="left"/>
+      <w:pPr>
+        <w:ind w:left="6480" w:hanging="360"/>
+      </w:pPr>
+      <w:rPr>
+        <w:rFonts w:ascii="Wingdings" w:hAnsi="Wingdings" w:hint="default"/>
+      </w:rPr>
+    </w:lvl>
+  </w:abstractNum>
+  <w:abstractNum w:abstractNumId="1" w15:restartNumberingAfterBreak="0">
     <w:nsid w:val="13956809"/>
     <w:multiLevelType w:val="hybridMultilevel"/>
     <w:tmpl w:val="304C48EC"/>
@@ -932,7 +1470,120 @@
       </w:pPr>
     </w:lvl>
   </w:abstractNum>
-  <w:abstractNum w:abstractNumId="1" w15:restartNumberingAfterBreak="0">
+  <w:abstractNum w:abstractNumId="2" w15:restartNumberingAfterBreak="0">
+    <w:nsid w:val="32ED5BF3"/>
+    <w:multiLevelType w:val="hybridMultilevel"/>
+    <w:tmpl w:val="A8E83CDC"/>
+    <w:lvl w:ilvl="0" w:tplc="04090001">
+      <w:start w:val="1"/>
+      <w:numFmt w:val="bullet"/>
+      <w:lvlText w:val=""/>
+      <w:lvlJc w:val="left"/>
+      <w:pPr>
+        <w:ind w:left="720" w:hanging="360"/>
+      </w:pPr>
+      <w:rPr>
+        <w:rFonts w:ascii="Symbol" w:hAnsi="Symbol" w:hint="default"/>
+      </w:rPr>
+    </w:lvl>
+    <w:lvl w:ilvl="1" w:tplc="04090003" w:tentative="1">
+      <w:start w:val="1"/>
+      <w:numFmt w:val="bullet"/>
+      <w:lvlText w:val="o"/>
+      <w:lvlJc w:val="left"/>
+      <w:pPr>
+        <w:ind w:left="1440" w:hanging="360"/>
+      </w:pPr>
+      <w:rPr>
+        <w:rFonts w:ascii="Courier New" w:hAnsi="Courier New" w:cs="Courier New" w:hint="default"/>
+      </w:rPr>
+    </w:lvl>
+    <w:lvl w:ilvl="2" w:tplc="04090005" w:tentative="1">
+      <w:start w:val="1"/>
+      <w:numFmt w:val="bullet"/>
+      <w:lvlText w:val=""/>
+      <w:lvlJc w:val="left"/>
+      <w:pPr>
+        <w:ind w:left="2160" w:hanging="360"/>
+      </w:pPr>
+      <w:rPr>
+        <w:rFonts w:ascii="Wingdings" w:hAnsi="Wingdings" w:hint="default"/>
+      </w:rPr>
+    </w:lvl>
+    <w:lvl w:ilvl="3" w:tplc="04090001" w:tentative="1">
+      <w:start w:val="1"/>
+      <w:numFmt w:val="bullet"/>
+      <w:lvlText w:val=""/>
+      <w:lvlJc w:val="left"/>
+      <w:pPr>
+        <w:ind w:left="2880" w:hanging="360"/>
+      </w:pPr>
+      <w:rPr>
+        <w:rFonts w:ascii="Symbol" w:hAnsi="Symbol" w:hint="default"/>
+      </w:rPr>
+    </w:lvl>
+    <w:lvl w:ilvl="4" w:tplc="04090003" w:tentative="1">
+      <w:start w:val="1"/>
+      <w:numFmt w:val="bullet"/>
+      <w:lvlText w:val="o"/>
+      <w:lvlJc w:val="left"/>
+      <w:pPr>
+        <w:ind w:left="3600" w:hanging="360"/>
+      </w:pPr>
+      <w:rPr>
+        <w:rFonts w:ascii="Courier New" w:hAnsi="Courier New" w:cs="Courier New" w:hint="default"/>
+      </w:rPr>
+    </w:lvl>
+    <w:lvl w:ilvl="5" w:tplc="04090005" w:tentative="1">
+      <w:start w:val="1"/>
+      <w:numFmt w:val="bullet"/>
+      <w:lvlText w:val=""/>
+      <w:lvlJc w:val="left"/>
+      <w:pPr>
+        <w:ind w:left="4320" w:hanging="360"/>
+      </w:pPr>
+      <w:rPr>
+        <w:rFonts w:ascii="Wingdings" w:hAnsi="Wingdings" w:hint="default"/>
+      </w:rPr>
+    </w:lvl>
+    <w:lvl w:ilvl="6" w:tplc="04090001" w:tentative="1">
+      <w:start w:val="1"/>
+      <w:numFmt w:val="bullet"/>
+      <w:lvlText w:val=""/>
+      <w:lvlJc w:val="left"/>
+      <w:pPr>
+        <w:ind w:left="5040" w:hanging="360"/>
+      </w:pPr>
+      <w:rPr>
+        <w:rFonts w:ascii="Symbol" w:hAnsi="Symbol" w:hint="default"/>
+      </w:rPr>
+    </w:lvl>
+    <w:lvl w:ilvl="7" w:tplc="04090003" w:tentative="1">
+      <w:start w:val="1"/>
+      <w:numFmt w:val="bullet"/>
+      <w:lvlText w:val="o"/>
+      <w:lvlJc w:val="left"/>
+      <w:pPr>
+        <w:ind w:left="5760" w:hanging="360"/>
+      </w:pPr>
+      <w:rPr>
+        <w:rFonts w:ascii="Courier New" w:hAnsi="Courier New" w:cs="Courier New" w:hint="default"/>
+      </w:rPr>
+    </w:lvl>
+    <w:lvl w:ilvl="8" w:tplc="04090005" w:tentative="1">
+      <w:start w:val="1"/>
+      <w:numFmt w:val="bullet"/>
+      <w:lvlText w:val=""/>
+      <w:lvlJc w:val="left"/>
+      <w:pPr>
+        <w:ind w:left="6480" w:hanging="360"/>
+      </w:pPr>
+      <w:rPr>
+        <w:rFonts w:ascii="Wingdings" w:hAnsi="Wingdings" w:hint="default"/>
+      </w:rPr>
+    </w:lvl>
+  </w:abstractNum>
+  <w:abstractNum w:abstractNumId="3" w15:restartNumberingAfterBreak="0">
     <w:nsid w:val="4DD701F2"/>
     <w:multiLevelType w:val="hybridMultilevel"/>
     <w:tmpl w:val="ED6CE5AE"/>
@@ -1044,7 +1695,7 @@
       </w:rPr>
     </w:lvl>
   </w:abstractNum>
-  <w:abstractNum w:abstractNumId="2" w15:restartNumberingAfterBreak="0">
+  <w:abstractNum w:abstractNumId="4" w15:restartNumberingAfterBreak="0">
     <w:nsid w:val="4F4F5C6C"/>
     <w:multiLevelType w:val="hybridMultilevel"/>
     <w:tmpl w:val="E90C31BC"/>
@@ -1157,13 +1808,19 @@
     </w:lvl>
   </w:abstractNum>
   <w:num w:numId="1">
+    <w:abstractNumId w:val="3"/>
+  </w:num>
+  <w:num w:numId="2">
+    <w:abstractNumId w:val="4"/>
+  </w:num>
+  <w:num w:numId="3">
     <w:abstractNumId w:val="1"/>
   </w:num>
-  <w:num w:numId="2">
+  <w:num w:numId="4">
+    <w:abstractNumId w:val="0"/>
+  </w:num>
+  <w:num w:numId="5">
     <w:abstractNumId w:val="2"/>
-  </w:num>
-  <w:num w:numId="3">
-    <w:abstractNumId w:val="0"/>
   </w:num>
 </w:numbering>
 </file>

</xml_diff>